<commit_message>
Generate DSR document #1
DSR updated.

Co-Authored-By: AlbaranezJavier <32954090+AlbaranezJavier@users.noreply.github.com>
</commit_message>
<xml_diff>
--- a/docs/files/DSR.docx
+++ b/docs/files/DSR.docx
@@ -611,7 +611,117 @@
       </w:r>
       <w:r>
         <w:rPr/>
-        <w:t xml:space="preserve"> De ahora en adelante, el método a desarrollar será nombrado como “crack_detector”.</w:t>
+        <w:t xml:space="preserve"> De ahora en adelante, el método a desarrollar será nombrado como “</w:t>
+      </w:r>
+      <w:r>
+        <w:rPr/>
+        <w:t>crack_detector</w:t>
+      </w:r>
+      <w:r>
+        <w:rPr/>
+        <w:t>”.</w:t>
+      </w:r>
+    </w:p>
+    <w:p>
+      <w:pPr>
+        <w:pStyle w:val="Standard"/>
+        <w:ind w:left="0"/>
+        <w:jc w:val="center"/>
+      </w:pPr>
+      <w:r>
+        <w:drawing>
+          <wp:inline wp14:editId="538B97CE" wp14:anchorId="102DA115">
+            <wp:extent cx="4572000" cy="3228975"/>
+            <wp:effectExtent l="0" t="0" r="0" b="0"/>
+            <wp:docPr id="761996783" name="" title=""/>
+            <wp:cNvGraphicFramePr>
+              <a:graphicFrameLocks noChangeAspect="1"/>
+            </wp:cNvGraphicFramePr>
+            <a:graphic>
+              <a:graphicData uri="http://schemas.openxmlformats.org/drawingml/2006/picture">
+                <pic:pic>
+                  <pic:nvPicPr>
+                    <pic:cNvPr id="0" name=""/>
+                    <pic:cNvPicPr/>
+                  </pic:nvPicPr>
+                  <pic:blipFill>
+                    <a:blip r:embed="R8780c84292284be6">
+                      <a:extLst>
+                        <a:ext xmlns:a="http://schemas.openxmlformats.org/drawingml/2006/main" uri="{28A0092B-C50C-407E-A947-70E740481C1C}">
+                          <a14:useLocalDpi val="0"/>
+                        </a:ext>
+                      </a:extLst>
+                    </a:blip>
+                    <a:stretch>
+                      <a:fillRect/>
+                    </a:stretch>
+                  </pic:blipFill>
+                  <pic:spPr>
+                    <a:xfrm>
+                      <a:off x="0" y="0"/>
+                      <a:ext cx="4572000" cy="3228975"/>
+                    </a:xfrm>
+                    <a:prstGeom prst="rect">
+                      <a:avLst/>
+                    </a:prstGeom>
+                  </pic:spPr>
+                </pic:pic>
+              </a:graphicData>
+            </a:graphic>
+          </wp:inline>
+        </w:drawing>
+      </w:r>
+    </w:p>
+    <w:p>
+      <w:pPr>
+        <w:pStyle w:val="Standard"/>
+        <w:ind w:left="0"/>
+        <w:jc w:val="center"/>
+      </w:pPr>
+      <w:r>
+        <w:rPr>
+          <w:i w:val="1"/>
+          <w:iCs w:val="1"/>
+        </w:rPr>
+        <w:t xml:space="preserve">Figura 1. - Esquema </w:t>
+      </w:r>
+      <w:r>
+        <w:rPr>
+          <w:i w:val="1"/>
+          <w:iCs w:val="1"/>
+        </w:rPr>
+        <w:t>simple</w:t>
+      </w:r>
+      <w:r>
+        <w:rPr>
+          <w:i w:val="1"/>
+          <w:iCs w:val="1"/>
+        </w:rPr>
+        <w:t xml:space="preserve"> </w:t>
+      </w:r>
+      <w:r>
+        <w:rPr>
+          <w:i w:val="1"/>
+          <w:iCs w:val="1"/>
+        </w:rPr>
+        <w:t>[</w:t>
+      </w:r>
+      <w:hyperlink r:id="Rc3ed4d9e4167468b">
+        <w:r>
+          <w:rPr>
+            <w:rStyle w:val="Hyperlink"/>
+            <w:i w:val="1"/>
+            <w:iCs w:val="1"/>
+          </w:rPr>
+          <w:t>referencia</w:t>
+        </w:r>
+      </w:hyperlink>
+      <w:r>
+        <w:rPr>
+          <w:i w:val="1"/>
+          <w:iCs w:val="1"/>
+        </w:rPr>
+        <w:t>].</w:t>
       </w:r>
     </w:p>
     <w:p>
@@ -799,7 +909,7 @@
       </w:pPr>
       <w:r>
         <w:drawing>
-          <wp:inline wp14:editId="3D37AB76" wp14:anchorId="3DB059EA">
+          <wp:inline wp14:editId="296380BF" wp14:anchorId="3DB059EA">
             <wp:extent cx="3562350" cy="2209800"/>
             <wp:effectExtent l="0" t="0" r="0" b="0"/>
             <wp:docPr id="1873434600" name="" title=""/>
@@ -814,7 +924,7 @@
                     <pic:cNvPicPr/>
                   </pic:nvPicPr>
                   <pic:blipFill>
-                    <a:blip r:embed="R862896a567ab45d4">
+                    <a:blip r:embed="Re295fa4a0f324511">
                       <a:extLst xmlns:a="http://schemas.openxmlformats.org/drawingml/2006/main">
                         <a:ext xmlns:a="http://schemas.openxmlformats.org/drawingml/2006/main" uri="{28A0092B-C50C-407E-A947-70E740481C1C}">
                           <a14:useLocalDpi xmlns:a14="http://schemas.microsoft.com/office/drawing/2010/main" val="0"/>
@@ -858,7 +968,21 @@
           <w:i w:val="1"/>
           <w:iCs w:val="1"/>
         </w:rPr>
-        <w:t>Figura 1. - Ejemplo de fenda.</w:t>
+        <w:t xml:space="preserve">Figura </w:t>
+      </w:r>
+      <w:r>
+        <w:rPr>
+          <w:i w:val="1"/>
+          <w:iCs w:val="1"/>
+        </w:rPr>
+        <w:t>2</w:t>
+      </w:r>
+      <w:r>
+        <w:rPr>
+          <w:i w:val="1"/>
+          <w:iCs w:val="1"/>
+        </w:rPr>
+        <w:t>. - Ejemplo de fenda.</w:t>
       </w:r>
     </w:p>
     <w:p>
@@ -1043,7 +1167,7 @@
       </w:r>
       <w:r>
         <w:drawing>
-          <wp:inline wp14:editId="66E6F925" wp14:anchorId="46023F5F">
+          <wp:inline wp14:editId="1B28DC24" wp14:anchorId="46023F5F">
             <wp:extent cx="4572000" cy="2295525"/>
             <wp:effectExtent l="0" t="0" r="0" b="0"/>
             <wp:docPr id="2044873545" name="" title=""/>
@@ -1058,7 +1182,7 @@
                     <pic:cNvPicPr/>
                   </pic:nvPicPr>
                   <pic:blipFill>
-                    <a:blip r:embed="Rd2a1cecdf60c4234">
+                    <a:blip r:embed="Rd124ee344fa04d9f">
                       <a:extLst xmlns:a="http://schemas.openxmlformats.org/drawingml/2006/main">
                         <a:ext xmlns:a="http://schemas.openxmlformats.org/drawingml/2006/main" uri="{28A0092B-C50C-407E-A947-70E740481C1C}">
                           <a14:useLocalDpi xmlns:a14="http://schemas.microsoft.com/office/drawing/2010/main" val="0"/>
@@ -1102,7 +1226,21 @@
           <w:i w:val="1"/>
           <w:iCs w:val="1"/>
         </w:rPr>
-        <w:t>Figura 2. - Ejemplo de nudos, 1 nudos de cara y 2 nudos de canto.</w:t>
+        <w:t xml:space="preserve">Figura </w:t>
+      </w:r>
+      <w:r>
+        <w:rPr>
+          <w:i w:val="1"/>
+          <w:iCs w:val="1"/>
+        </w:rPr>
+        <w:t>3</w:t>
+      </w:r>
+      <w:r>
+        <w:rPr>
+          <w:i w:val="1"/>
+          <w:iCs w:val="1"/>
+        </w:rPr>
+        <w:t>. - Ejemplo de nudos, 1 nudos de cara y 2 nudos de canto.</w:t>
       </w:r>
     </w:p>
     <w:p>
@@ -1491,7 +1629,7 @@
       </w:pPr>
       <w:r>
         <w:drawing>
-          <wp:inline wp14:editId="4553785A" wp14:anchorId="0759F7C7">
+          <wp:inline wp14:editId="4CD93090" wp14:anchorId="0759F7C7">
             <wp:extent cx="4572000" cy="4143375"/>
             <wp:effectExtent l="0" t="0" r="0" b="0"/>
             <wp:docPr id="1150487328" name="" title=""/>
@@ -1506,7 +1644,7 @@
                     <pic:cNvPicPr/>
                   </pic:nvPicPr>
                   <pic:blipFill>
-                    <a:blip r:embed="R46e9524c5f1348f7">
+                    <a:blip r:embed="R812e07f3daed4821">
                       <a:extLst xmlns:a="http://schemas.openxmlformats.org/drawingml/2006/main">
                         <a:ext xmlns:a="http://schemas.openxmlformats.org/drawingml/2006/main" uri="{28A0092B-C50C-407E-A947-70E740481C1C}">
                           <a14:useLocalDpi xmlns:a14="http://schemas.microsoft.com/office/drawing/2010/main" val="0"/>
@@ -1547,7 +1685,21 @@
           <w:i w:val="1"/>
           <w:iCs w:val="1"/>
         </w:rPr>
-        <w:t>Figura 3: Ejemplo sin imperfecciones.</w:t>
+        <w:t xml:space="preserve">Figura </w:t>
+      </w:r>
+      <w:r>
+        <w:rPr>
+          <w:i w:val="1"/>
+          <w:iCs w:val="1"/>
+        </w:rPr>
+        <w:t>4. -</w:t>
+      </w:r>
+      <w:r>
+        <w:rPr>
+          <w:i w:val="1"/>
+          <w:iCs w:val="1"/>
+        </w:rPr>
+        <w:t xml:space="preserve"> Ejemplo sin imperfecciones.</w:t>
       </w:r>
     </w:p>
     <w:p>
@@ -1567,7 +1719,7 @@
       </w:pPr>
       <w:r>
         <w:drawing>
-          <wp:inline wp14:editId="7ED1B5A0" wp14:anchorId="14FA8F26">
+          <wp:inline wp14:editId="6396520E" wp14:anchorId="14FA8F26">
             <wp:extent cx="4572000" cy="4143375"/>
             <wp:effectExtent l="0" t="0" r="0" b="0"/>
             <wp:docPr id="1459233859" name="" title=""/>
@@ -1582,7 +1734,7 @@
                     <pic:cNvPicPr/>
                   </pic:nvPicPr>
                   <pic:blipFill>
-                    <a:blip r:embed="Ref0cb1b78b1f4317">
+                    <a:blip r:embed="R3cd3bcf0adc9490a">
                       <a:extLst xmlns:a="http://schemas.openxmlformats.org/drawingml/2006/main">
                         <a:ext xmlns:a="http://schemas.openxmlformats.org/drawingml/2006/main" uri="{28A0092B-C50C-407E-A947-70E740481C1C}">
                           <a14:useLocalDpi xmlns:a14="http://schemas.microsoft.com/office/drawing/2010/main" val="0"/>
@@ -1623,7 +1775,21 @@
           <w:i w:val="1"/>
           <w:iCs w:val="1"/>
         </w:rPr>
-        <w:t>Figura 4: Ejemplo con imperfecciones.</w:t>
+        <w:t xml:space="preserve">Figura </w:t>
+      </w:r>
+      <w:r>
+        <w:rPr>
+          <w:i w:val="1"/>
+          <w:iCs w:val="1"/>
+        </w:rPr>
+        <w:t>5. -</w:t>
+      </w:r>
+      <w:r>
+        <w:rPr>
+          <w:i w:val="1"/>
+          <w:iCs w:val="1"/>
+        </w:rPr>
+        <w:t xml:space="preserve"> Ejemplo con imperfecciones.</w:t>
       </w:r>
     </w:p>
     <w:p>
@@ -1647,7 +1813,7 @@
       </w:pPr>
       <w:r>
         <w:drawing>
-          <wp:inline wp14:editId="595F9CE2" wp14:anchorId="10451E08">
+          <wp:inline wp14:editId="25E46CBD" wp14:anchorId="10451E08">
             <wp:extent cx="5475112" cy="3707106"/>
             <wp:effectExtent l="0" t="0" r="0" b="0"/>
             <wp:docPr id="225367286" name="" title=""/>
@@ -1662,7 +1828,7 @@
                     <pic:cNvPicPr/>
                   </pic:nvPicPr>
                   <pic:blipFill>
-                    <a:blip r:embed="R08a1d33d682d4c72">
+                    <a:blip r:embed="Rb6d3aa0ab40c4f2e">
                       <a:extLst xmlns:a="http://schemas.openxmlformats.org/drawingml/2006/main">
                         <a:ext xmlns:a="http://schemas.openxmlformats.org/drawingml/2006/main" uri="{28A0092B-C50C-407E-A947-70E740481C1C}">
                           <a14:useLocalDpi xmlns:a14="http://schemas.microsoft.com/office/drawing/2010/main" val="0"/>
@@ -1703,7 +1869,21 @@
           <w:i w:val="1"/>
           <w:iCs w:val="1"/>
         </w:rPr>
-        <w:t>Figura 5: Casos de uso.</w:t>
+        <w:t xml:space="preserve">Figura </w:t>
+      </w:r>
+      <w:r>
+        <w:rPr>
+          <w:i w:val="1"/>
+          <w:iCs w:val="1"/>
+        </w:rPr>
+        <w:t>6. -</w:t>
+      </w:r>
+      <w:r>
+        <w:rPr>
+          <w:i w:val="1"/>
+          <w:iCs w:val="1"/>
+        </w:rPr>
+        <w:t xml:space="preserve"> Casos de uso.</w:t>
       </w:r>
     </w:p>
     <w:p>

</xml_diff>